<commit_message>
Revised Ps 47 and 48. Haven't published.
</commit_message>
<xml_diff>
--- a/Psalms/047.docx
+++ b/Psalms/047.docx
@@ -125,7 +125,15 @@
               <w:pStyle w:val="Rubric"/>
             </w:pPr>
             <w:r>
-              <w:t>1 (Psalm of a Song for the Songs of Korah. For the second Sabbath)</w:t>
+              <w:t xml:space="preserve">1 (Psalm of a Song for the Songs of </w:t>
+            </w:r>
+            <w:proofErr w:type="spellStart"/>
+            <w:r>
+              <w:t>Korah</w:t>
+            </w:r>
+            <w:proofErr w:type="spellEnd"/>
+            <w:r>
+              <w:t>. For the second Sabbath)</w:t>
             </w:r>
           </w:p>
           <w:p>
@@ -140,6 +148,34 @@
           </w:tcPr>
           <w:p>
             <w:pPr>
+              <w:pStyle w:val="Rubric"/>
+            </w:pPr>
+            <w:r>
+              <w:t>1 (Psalm</w:t>
+            </w:r>
+            <w:r>
+              <w:t xml:space="preserve"> of an ode </w:t>
+            </w:r>
+            <w:r>
+              <w:t xml:space="preserve">for the Songs of </w:t>
+            </w:r>
+            <w:proofErr w:type="spellStart"/>
+            <w:r>
+              <w:t>Korah</w:t>
+            </w:r>
+            <w:proofErr w:type="spellEnd"/>
+            <w:r>
+              <w:t xml:space="preserve">. For the second </w:t>
+            </w:r>
+            <w:r>
+              <w:t>day of the week.</w:t>
+            </w:r>
+            <w:r>
+              <w:t>)</w:t>
+            </w:r>
+          </w:p>
+          <w:p>
+            <w:pPr>
               <w:pStyle w:val="EngIndEnd"/>
             </w:pPr>
           </w:p>
@@ -169,9 +205,19 @@
             <w:tcW w:w="621" w:type="pct"/>
           </w:tcPr>
           <w:p>
-            <w:r>
-              <w:t>A Psalm and Song of the sons of Korah, on the second day of the week.</w:t>
-            </w:r>
+            <w:proofErr w:type="gramStart"/>
+            <w:r>
+              <w:t xml:space="preserve">A Psalm and Song of the sons of </w:t>
+            </w:r>
+            <w:proofErr w:type="spellStart"/>
+            <w:r>
+              <w:t>Korah</w:t>
+            </w:r>
+            <w:proofErr w:type="spellEnd"/>
+            <w:r>
+              <w:t>, on the second day of the week.</w:t>
+            </w:r>
+            <w:proofErr w:type="gramEnd"/>
           </w:p>
         </w:tc>
         <w:tc>
@@ -182,9 +228,35 @@
             <w:pPr>
               <w:pStyle w:val="EngIndEnd"/>
             </w:pPr>
-            <w:r>
-              <w:t>A psalm. Of an Ode. [A psalm (instrumental music) accompanied by a song of praise (vocal music).] Pertaining to the sons of Kore. Pertaining to the second day of the week.</w:t>
-            </w:r>
+            <w:proofErr w:type="gramStart"/>
+            <w:r>
+              <w:t>A psalm.</w:t>
+            </w:r>
+            <w:proofErr w:type="gramEnd"/>
+            <w:r>
+              <w:t xml:space="preserve"> </w:t>
+            </w:r>
+            <w:proofErr w:type="gramStart"/>
+            <w:r>
+              <w:t>Of an Ode.</w:t>
+            </w:r>
+            <w:proofErr w:type="gramEnd"/>
+            <w:r>
+              <w:t xml:space="preserve"> [A psalm (instrumental music) accompanied by a song of praise (vocal music).] </w:t>
+            </w:r>
+            <w:proofErr w:type="gramStart"/>
+            <w:r>
+              <w:t>Pertaining to the sons of Kore.</w:t>
+            </w:r>
+            <w:proofErr w:type="gramEnd"/>
+            <w:r>
+              <w:t xml:space="preserve"> </w:t>
+            </w:r>
+            <w:proofErr w:type="gramStart"/>
+            <w:r>
+              <w:t>Pertaining to the second day of the week.</w:t>
+            </w:r>
+            <w:proofErr w:type="gramEnd"/>
           </w:p>
         </w:tc>
         <w:tc>
@@ -195,9 +267,11 @@
             <w:pPr>
               <w:pStyle w:val="EngIndEnd"/>
             </w:pPr>
+            <w:proofErr w:type="gramStart"/>
             <w:r>
               <w:t>A Psalm of praise for the sons of Core on the second day of the week.</w:t>
             </w:r>
+            <w:proofErr w:type="gramEnd"/>
           </w:p>
         </w:tc>
         <w:tc>
@@ -216,15 +290,38 @@
                 <w:shd w:val="clear" w:color="auto" w:fill="FFFFFF"/>
               </w:rPr>
             </w:pPr>
-            <w:r>
-              <w:rPr>
-                <w:rFonts w:ascii="Tahoma" w:eastAsia="Times New Roman" w:hAnsi="Tahoma" w:cs="Tahoma"/>
-                <w:color w:val="2E1308"/>
-                <w:sz w:val="24"/>
-                <w:szCs w:val="24"/>
-                <w:shd w:val="clear" w:color="auto" w:fill="FFFFFF"/>
-              </w:rPr>
-              <w:t>A psalm of an ode for the sons of Korah; for the second day of the</w:t>
+            <w:proofErr w:type="gramStart"/>
+            <w:r>
+              <w:rPr>
+                <w:rFonts w:ascii="Tahoma" w:eastAsia="Times New Roman" w:hAnsi="Tahoma" w:cs="Tahoma"/>
+                <w:color w:val="2E1308"/>
+                <w:sz w:val="24"/>
+                <w:szCs w:val="24"/>
+                <w:shd w:val="clear" w:color="auto" w:fill="FFFFFF"/>
+              </w:rPr>
+              <w:t xml:space="preserve">A psalm of an ode for the sons of </w:t>
+            </w:r>
+            <w:proofErr w:type="spellStart"/>
+            <w:r>
+              <w:rPr>
+                <w:rFonts w:ascii="Tahoma" w:eastAsia="Times New Roman" w:hAnsi="Tahoma" w:cs="Tahoma"/>
+                <w:color w:val="2E1308"/>
+                <w:sz w:val="24"/>
+                <w:szCs w:val="24"/>
+                <w:shd w:val="clear" w:color="auto" w:fill="FFFFFF"/>
+              </w:rPr>
+              <w:t>Korah</w:t>
+            </w:r>
+            <w:proofErr w:type="spellEnd"/>
+            <w:r>
+              <w:rPr>
+                <w:rFonts w:ascii="Tahoma" w:eastAsia="Times New Roman" w:hAnsi="Tahoma" w:cs="Tahoma"/>
+                <w:color w:val="2E1308"/>
+                <w:sz w:val="24"/>
+                <w:szCs w:val="24"/>
+                <w:shd w:val="clear" w:color="auto" w:fill="FFFFFF"/>
+              </w:rPr>
+              <w:t>; for the second day of the</w:t>
             </w:r>
             <w:r>
               <w:rPr>
@@ -236,6 +333,7 @@
               </w:rPr>
               <w:t xml:space="preserve"> week.</w:t>
             </w:r>
+            <w:proofErr w:type="gramEnd"/>
           </w:p>
         </w:tc>
       </w:tr>
@@ -273,6 +371,35 @@
           </w:tcPr>
           <w:p>
             <w:pPr>
+              <w:pStyle w:val="EnglishHangNoCoptic"/>
+            </w:pPr>
+            <w:r>
+              <w:t>2 Great is the Lord</w:t>
+            </w:r>
+            <w:r>
+              <w:t>,</w:t>
+            </w:r>
+            <w:r>
+              <w:t xml:space="preserve"> and greatly to be praised</w:t>
+            </w:r>
+          </w:p>
+          <w:p>
+            <w:pPr>
+              <w:pStyle w:val="EnglishHangEndNoCoptic"/>
+            </w:pPr>
+            <w:r>
+              <w:tab/>
+              <w:t xml:space="preserve">in the city of our God, </w:t>
+            </w:r>
+            <w:r>
+              <w:t>in</w:t>
+            </w:r>
+            <w:r>
+              <w:t xml:space="preserve"> His holy mountain,</w:t>
+            </w:r>
+          </w:p>
+          <w:p>
+            <w:pPr>
               <w:pStyle w:val="EngIndEnd"/>
             </w:pPr>
           </w:p>
@@ -395,7 +522,15 @@
               <w:pStyle w:val="EnglishHangNoCoptic"/>
             </w:pPr>
             <w:r>
-              <w:t>3 beautifully situated, the joy of all the earth.</w:t>
+              <w:t xml:space="preserve">3 beautifully </w:t>
+            </w:r>
+            <w:proofErr w:type="gramStart"/>
+            <w:r>
+              <w:t>situated,</w:t>
+            </w:r>
+            <w:proofErr w:type="gramEnd"/>
+            <w:r>
+              <w:t xml:space="preserve"> the joy of all the earth.</w:t>
             </w:r>
           </w:p>
           <w:p>
@@ -413,7 +548,14 @@
             </w:pPr>
             <w:r>
               <w:tab/>
-              <w:t>is the city of the great King.</w:t>
+            </w:r>
+            <w:proofErr w:type="gramStart"/>
+            <w:r>
+              <w:t>is</w:t>
+            </w:r>
+            <w:proofErr w:type="gramEnd"/>
+            <w:r>
+              <w:t xml:space="preserve"> the city of the great King.</w:t>
             </w:r>
             <w:r>
               <w:rPr>
@@ -434,9 +576,56 @@
           </w:tcPr>
           <w:p>
             <w:pPr>
+              <w:pStyle w:val="EnglishHangNoCoptic"/>
+            </w:pPr>
+            <w:r>
+              <w:t xml:space="preserve">3 </w:t>
+            </w:r>
+            <w:r>
+              <w:t>since He planted it well</w:t>
+            </w:r>
+            <w:r>
+              <w:t>, the joy of all the earth.</w:t>
+            </w:r>
+          </w:p>
+          <w:p>
+            <w:pPr>
+              <w:pStyle w:val="EnglishHangNoCoptic"/>
+            </w:pPr>
+            <w:r>
+              <w:tab/>
+            </w:r>
+            <w:r>
+              <w:t xml:space="preserve">The northern slopes of </w:t>
+            </w:r>
+            <w:r>
+              <w:t>Mount Zion</w:t>
+            </w:r>
+            <w:r>
+              <w:t>,</w:t>
+            </w:r>
+          </w:p>
+          <w:p>
+            <w:pPr>
+              <w:pStyle w:val="EnglishHangEndNoCoptic"/>
+            </w:pPr>
+            <w:r>
+              <w:tab/>
+              <w:t>the city of the great King—</w:t>
+            </w:r>
+            <w:r>
+              <w:rPr>
+                <w:rStyle w:val="FootnoteReference"/>
+              </w:rPr>
+              <w:footnoteReference w:id="2"/>
+            </w:r>
+          </w:p>
+          <w:p>
+            <w:pPr>
               <w:pStyle w:val="EngIndEnd"/>
             </w:pPr>
           </w:p>
+          <w:p/>
         </w:tc>
         <w:tc>
           <w:tcPr>
@@ -455,8 +644,21 @@
             <w:tcW w:w="621" w:type="pct"/>
           </w:tcPr>
           <w:p>
-            <w:r>
-              <w:t>The well-situated joy of the whole world. The hills of Zion are the northern sides; the city of the great King.</w:t>
+            <w:proofErr w:type="gramStart"/>
+            <w:r>
+              <w:t>The well-situated joy of the whole world.</w:t>
+            </w:r>
+            <w:proofErr w:type="gramEnd"/>
+            <w:r>
+              <w:t xml:space="preserve"> The hills of Zion are the northern sides</w:t>
+            </w:r>
+            <w:proofErr w:type="gramStart"/>
+            <w:r>
+              <w:t>;</w:t>
+            </w:r>
+            <w:proofErr w:type="gramEnd"/>
+            <w:r>
+              <w:t xml:space="preserve"> the city of the great King.</w:t>
             </w:r>
           </w:p>
         </w:tc>
@@ -468,8 +670,13 @@
             <w:pPr>
               <w:pStyle w:val="EngIndEnd"/>
             </w:pPr>
-            <w:r>
-              <w:t>since he planted it well, for the enjoyment of the whole earth.</w:t>
+            <w:proofErr w:type="gramStart"/>
+            <w:r>
+              <w:t>since</w:t>
+            </w:r>
+            <w:proofErr w:type="gramEnd"/>
+            <w:r>
+              <w:t xml:space="preserve"> he planted it well, for the enjoyment of the whole earth.</w:t>
             </w:r>
           </w:p>
           <w:p>
@@ -498,7 +705,15 @@
               <w:pStyle w:val="EngIndEnd"/>
             </w:pPr>
             <w:r>
-              <w:t>The city of the great King is well planted on the mountains of Sion, with the joy of the whole earth, on the sides of the north.</w:t>
+              <w:t xml:space="preserve">The city of the great King </w:t>
+            </w:r>
+            <w:proofErr w:type="gramStart"/>
+            <w:r>
+              <w:t>is well planted</w:t>
+            </w:r>
+            <w:proofErr w:type="gramEnd"/>
+            <w:r>
+              <w:t xml:space="preserve"> on the mountains of Sion, with the joy of the whole earth, on the sides of the north.</w:t>
             </w:r>
           </w:p>
         </w:tc>
@@ -596,7 +811,14 @@
             </w:pPr>
             <w:r>
               <w:tab/>
-              <w:t>when He defends her.</w:t>
+            </w:r>
+            <w:proofErr w:type="gramStart"/>
+            <w:r>
+              <w:t>when</w:t>
+            </w:r>
+            <w:proofErr w:type="gramEnd"/>
+            <w:r>
+              <w:t xml:space="preserve"> He defends her.</w:t>
             </w:r>
           </w:p>
           <w:p>
@@ -609,6 +831,31 @@
           <w:tcPr>
             <w:tcW w:w="613" w:type="pct"/>
           </w:tcPr>
+          <w:p>
+            <w:pPr>
+              <w:pStyle w:val="EnglishHangNoCoptic"/>
+            </w:pPr>
+            <w:r>
+              <w:lastRenderedPageBreak/>
+              <w:t>4 God is known within her citadels</w:t>
+            </w:r>
+          </w:p>
+          <w:p>
+            <w:pPr>
+              <w:pStyle w:val="EnglishHangEndNoCoptic"/>
+            </w:pPr>
+            <w:r>
+              <w:tab/>
+            </w:r>
+            <w:proofErr w:type="gramStart"/>
+            <w:r>
+              <w:t>when</w:t>
+            </w:r>
+            <w:proofErr w:type="gramEnd"/>
+            <w:r>
+              <w:t xml:space="preserve"> He defends her.</w:t>
+            </w:r>
+          </w:p>
           <w:p>
             <w:pPr>
               <w:pStyle w:val="EngIndEnd"/>
@@ -669,7 +916,19 @@
             </w:pPr>
             <w:r>
               <w:lastRenderedPageBreak/>
-              <w:t>God is known in her palaces, when he undertakes to help her.</w:t>
+              <w:t xml:space="preserve">God </w:t>
+            </w:r>
+            <w:proofErr w:type="gramStart"/>
+            <w:r>
+              <w:t>is known</w:t>
+            </w:r>
+            <w:proofErr w:type="gramEnd"/>
+            <w:r>
+              <w:t xml:space="preserve"> in her palaces, when </w:t>
+            </w:r>
+            <w:r>
+              <w:lastRenderedPageBreak/>
+              <w:t>he undertakes to help her.</w:t>
             </w:r>
           </w:p>
         </w:tc>
@@ -697,6 +956,7 @@
                 <w:szCs w:val="24"/>
                 <w:shd w:val="clear" w:color="auto" w:fill="FFFFFF"/>
               </w:rPr>
+              <w:lastRenderedPageBreak/>
               <w:t>God is known in her palaces</w:t>
             </w:r>
           </w:p>
@@ -712,6 +972,7 @@
                 <w:shd w:val="clear" w:color="auto" w:fill="FFFFFF"/>
               </w:rPr>
             </w:pPr>
+            <w:proofErr w:type="gramStart"/>
             <w:r>
               <w:rPr>
                 <w:rFonts w:ascii="Tahoma" w:eastAsia="Times New Roman" w:hAnsi="Tahoma" w:cs="Tahoma"/>
@@ -722,6 +983,7 @@
               </w:rPr>
               <w:t>When He helps her.</w:t>
             </w:r>
+            <w:proofErr w:type="gramEnd"/>
           </w:p>
         </w:tc>
       </w:tr>
@@ -745,7 +1007,14 @@
             </w:pPr>
             <w:r>
               <w:tab/>
-              <w:t>and advanced together.</w:t>
+            </w:r>
+            <w:proofErr w:type="gramStart"/>
+            <w:r>
+              <w:t>and</w:t>
+            </w:r>
+            <w:proofErr w:type="gramEnd"/>
+            <w:r>
+              <w:t xml:space="preserve"> advanced together.</w:t>
             </w:r>
           </w:p>
           <w:p>
@@ -760,6 +1029,37 @@
           </w:tcPr>
           <w:p>
             <w:pPr>
+              <w:pStyle w:val="EnglishHangNoCoptic"/>
+            </w:pPr>
+            <w:r>
+              <w:t>5 For behold</w:t>
+            </w:r>
+            <w:r>
+              <w:t xml:space="preserve">, the kings </w:t>
+            </w:r>
+            <w:r>
+              <w:t xml:space="preserve">[of the earth] </w:t>
+            </w:r>
+            <w:r>
+              <w:t xml:space="preserve">of the earth </w:t>
+            </w:r>
+            <w:r>
+              <w:t>assembled;</w:t>
+            </w:r>
+          </w:p>
+          <w:p>
+            <w:pPr>
+              <w:pStyle w:val="EnglishHangEndNoCoptic"/>
+            </w:pPr>
+            <w:r>
+              <w:tab/>
+            </w:r>
+            <w:r>
+              <w:t>they came together;</w:t>
+            </w:r>
+          </w:p>
+          <w:p>
+            <w:pPr>
               <w:pStyle w:val="EngIndEnd"/>
             </w:pPr>
           </w:p>
@@ -802,8 +1102,13 @@
             <w:pPr>
               <w:pStyle w:val="EngIndEnd"/>
             </w:pPr>
-            <w:r>
-              <w:t>they came together.</w:t>
+            <w:proofErr w:type="gramStart"/>
+            <w:r>
+              <w:t>they</w:t>
+            </w:r>
+            <w:proofErr w:type="gramEnd"/>
+            <w:r>
+              <w:t xml:space="preserve"> came together.</w:t>
             </w:r>
           </w:p>
         </w:tc>
@@ -891,7 +1196,14 @@
             </w:pPr>
             <w:r>
               <w:tab/>
-              <w:t>they were alarmed, they were shaken.</w:t>
+            </w:r>
+            <w:proofErr w:type="gramStart"/>
+            <w:r>
+              <w:t>they</w:t>
+            </w:r>
+            <w:proofErr w:type="gramEnd"/>
+            <w:r>
+              <w:t xml:space="preserve"> were alarmed, they were shaken.</w:t>
             </w:r>
           </w:p>
           <w:p>
@@ -906,29 +1218,91 @@
           </w:tcPr>
           <w:p>
             <w:pPr>
+              <w:pStyle w:val="EnglishHangNoCoptic"/>
+            </w:pPr>
+            <w:r>
+              <w:t>6 when they saw her</w:t>
+            </w:r>
+            <w:r>
+              <w:t xml:space="preserve"> they were lost in wonder;</w:t>
+            </w:r>
+          </w:p>
+          <w:p>
+            <w:pPr>
+              <w:pStyle w:val="EnglishHangEndNoCoptic"/>
+            </w:pPr>
+            <w:r>
+              <w:tab/>
+            </w:r>
+            <w:proofErr w:type="gramStart"/>
+            <w:r>
+              <w:t>they</w:t>
+            </w:r>
+            <w:proofErr w:type="gramEnd"/>
+            <w:r>
+              <w:t xml:space="preserve"> were </w:t>
+            </w:r>
+            <w:r>
+              <w:t>troubled</w:t>
+            </w:r>
+            <w:r>
+              <w:t>, they were shaken.</w:t>
+            </w:r>
+          </w:p>
+          <w:p>
+            <w:pPr>
+              <w:jc w:val="center"/>
+            </w:pPr>
+          </w:p>
+        </w:tc>
+        <w:tc>
+          <w:tcPr>
+            <w:tcW w:w="626" w:type="pct"/>
+          </w:tcPr>
+          <w:p/>
+        </w:tc>
+        <w:tc>
+          <w:tcPr>
+            <w:tcW w:w="615" w:type="pct"/>
+          </w:tcPr>
+          <w:p/>
+        </w:tc>
+        <w:tc>
+          <w:tcPr>
+            <w:tcW w:w="621" w:type="pct"/>
+          </w:tcPr>
+          <w:p>
+            <w:r>
+              <w:t xml:space="preserve">They marveled to see her thus; they were troubled; they </w:t>
+            </w:r>
+            <w:proofErr w:type="gramStart"/>
+            <w:r>
+              <w:t>were shaken</w:t>
+            </w:r>
+            <w:proofErr w:type="gramEnd"/>
+            <w:r>
+              <w:t>.</w:t>
+            </w:r>
+          </w:p>
+        </w:tc>
+        <w:tc>
+          <w:tcPr>
+            <w:tcW w:w="632" w:type="pct"/>
+          </w:tcPr>
+          <w:p>
+            <w:pPr>
               <w:pStyle w:val="EngIndEnd"/>
             </w:pPr>
-          </w:p>
-        </w:tc>
-        <w:tc>
-          <w:tcPr>
-            <w:tcW w:w="626" w:type="pct"/>
-          </w:tcPr>
-          <w:p/>
-        </w:tc>
-        <w:tc>
-          <w:tcPr>
-            <w:tcW w:w="615" w:type="pct"/>
-          </w:tcPr>
-          <w:p/>
-        </w:tc>
-        <w:tc>
-          <w:tcPr>
-            <w:tcW w:w="621" w:type="pct"/>
-          </w:tcPr>
-          <w:p>
-            <w:r>
-              <w:t>They marveled to see her thus; they were troubled; they were shaken.</w:t>
+            <w:r>
+              <w:t>They, when they saw it so, were astounded;</w:t>
+            </w:r>
+          </w:p>
+          <w:p>
+            <w:pPr>
+              <w:pStyle w:val="EngIndEnd"/>
+            </w:pPr>
+            <w:r>
+              <w:t>they were troubled; they were shaken;</w:t>
             </w:r>
           </w:p>
         </w:tc>
@@ -941,28 +1315,23 @@
               <w:pStyle w:val="EngIndEnd"/>
             </w:pPr>
             <w:r>
-              <w:t>They, when they saw it so, were astounded;</w:t>
-            </w:r>
-          </w:p>
-          <w:p>
-            <w:pPr>
-              <w:pStyle w:val="EngIndEnd"/>
-            </w:pPr>
-            <w:r>
-              <w:t>they were troubled; they were shaken;</w:t>
-            </w:r>
-          </w:p>
-        </w:tc>
-        <w:tc>
-          <w:tcPr>
-            <w:tcW w:w="632" w:type="pct"/>
-          </w:tcPr>
-          <w:p>
-            <w:pPr>
-              <w:pStyle w:val="EngIndEnd"/>
-            </w:pPr>
-            <w:r>
-              <w:t>They saw, and so they wondered: they were troubled, they were moved.</w:t>
+              <w:t xml:space="preserve">They saw, and so they wondered: </w:t>
+            </w:r>
+            <w:proofErr w:type="gramStart"/>
+            <w:r>
+              <w:t>they were troubled</w:t>
+            </w:r>
+            <w:proofErr w:type="gramEnd"/>
+            <w:r>
+              <w:t xml:space="preserve">, </w:t>
+            </w:r>
+            <w:proofErr w:type="gramStart"/>
+            <w:r>
+              <w:t>they were moved</w:t>
+            </w:r>
+            <w:proofErr w:type="gramEnd"/>
+            <w:r>
+              <w:t>.</w:t>
             </w:r>
           </w:p>
         </w:tc>
@@ -1052,50 +1421,86 @@
           </w:tcPr>
           <w:p>
             <w:pPr>
+              <w:pStyle w:val="EnglishHangNoCoptic"/>
+            </w:pPr>
+            <w:r>
+              <w:t xml:space="preserve">7 Trembling </w:t>
+            </w:r>
+            <w:r>
+              <w:t>took hold of</w:t>
+            </w:r>
+            <w:r>
+              <w:t xml:space="preserve"> them there,</w:t>
+            </w:r>
+          </w:p>
+          <w:p>
+            <w:pPr>
+              <w:pStyle w:val="EnglishHangEndNoCoptic"/>
+            </w:pPr>
+            <w:r>
+              <w:tab/>
+            </w:r>
+            <w:proofErr w:type="gramStart"/>
+            <w:r>
+              <w:t>like</w:t>
+            </w:r>
+            <w:proofErr w:type="gramEnd"/>
+            <w:r>
+              <w:t xml:space="preserve"> the </w:t>
+            </w:r>
+            <w:r>
+              <w:t>pain</w:t>
+            </w:r>
+            <w:r>
+              <w:t xml:space="preserve"> of a woman in childbirth.</w:t>
+            </w:r>
+          </w:p>
+        </w:tc>
+        <w:tc>
+          <w:tcPr>
+            <w:tcW w:w="626" w:type="pct"/>
+          </w:tcPr>
+          <w:p/>
+        </w:tc>
+        <w:tc>
+          <w:tcPr>
+            <w:tcW w:w="615" w:type="pct"/>
+          </w:tcPr>
+          <w:p/>
+        </w:tc>
+        <w:tc>
+          <w:tcPr>
+            <w:tcW w:w="621" w:type="pct"/>
+          </w:tcPr>
+          <w:p>
+            <w:r>
+              <w:t>Fear came upon them; there was pain, as upon a woman in her travail.</w:t>
+            </w:r>
+          </w:p>
+        </w:tc>
+        <w:tc>
+          <w:tcPr>
+            <w:tcW w:w="632" w:type="pct"/>
+          </w:tcPr>
+          <w:p>
+            <w:pPr>
               <w:pStyle w:val="EngIndEnd"/>
             </w:pPr>
-          </w:p>
-        </w:tc>
-        <w:tc>
-          <w:tcPr>
-            <w:tcW w:w="626" w:type="pct"/>
-          </w:tcPr>
-          <w:p/>
-        </w:tc>
-        <w:tc>
-          <w:tcPr>
-            <w:tcW w:w="615" w:type="pct"/>
-          </w:tcPr>
-          <w:p/>
-        </w:tc>
-        <w:tc>
-          <w:tcPr>
-            <w:tcW w:w="621" w:type="pct"/>
-          </w:tcPr>
-          <w:p>
-            <w:r>
-              <w:t>Fear came upon them; there was pain, as upon a woman in her travail.</w:t>
-            </w:r>
-          </w:p>
-        </w:tc>
-        <w:tc>
-          <w:tcPr>
-            <w:tcW w:w="632" w:type="pct"/>
-          </w:tcPr>
+            <w:r>
+              <w:t>trembling took hold of them there,</w:t>
+            </w:r>
+          </w:p>
           <w:p>
             <w:pPr>
               <w:pStyle w:val="EngIndEnd"/>
             </w:pPr>
-            <w:r>
-              <w:t>trembling took hold of them there,</w:t>
-            </w:r>
-          </w:p>
-          <w:p>
-            <w:pPr>
-              <w:pStyle w:val="EngIndEnd"/>
-            </w:pPr>
-            <w:r>
-              <w:t>pains as of one in labor.</w:t>
+            <w:proofErr w:type="gramStart"/>
+            <w:r>
+              <w:t>pains</w:t>
+            </w:r>
+            <w:proofErr w:type="gramEnd"/>
+            <w:r>
+              <w:t xml:space="preserve"> as of one in labor.</w:t>
             </w:r>
           </w:p>
         </w:tc>
@@ -1194,13 +1599,21 @@
               <w:t>did</w:t>
             </w:r>
             <w:r>
-              <w:t xml:space="preserve"> wreck the ships of Tarshish.</w:t>
+              <w:t xml:space="preserve"> wreck the ships of </w:t>
+            </w:r>
+            <w:proofErr w:type="spellStart"/>
+            <w:r>
+              <w:t>Tarshish</w:t>
+            </w:r>
+            <w:proofErr w:type="spellEnd"/>
+            <w:r>
+              <w:t>.</w:t>
             </w:r>
             <w:r>
               <w:rPr>
                 <w:rStyle w:val="FootnoteReference"/>
               </w:rPr>
-              <w:footnoteReference w:id="2"/>
+              <w:footnoteReference w:id="3"/>
             </w:r>
           </w:p>
           <w:p>
@@ -1215,29 +1628,116 @@
           </w:tcPr>
           <w:p>
             <w:pPr>
+              <w:pStyle w:val="EnglishHangNoCoptic"/>
+            </w:pPr>
+            <w:r>
+              <w:t xml:space="preserve">8 </w:t>
+            </w:r>
+            <w:r>
+              <w:t>W</w:t>
+            </w:r>
+            <w:r>
+              <w:t>ith a violent wind</w:t>
+            </w:r>
+          </w:p>
+          <w:p>
+            <w:pPr>
+              <w:pStyle w:val="EnglishHangEndNoCoptic"/>
+            </w:pPr>
+            <w:r>
+              <w:tab/>
+            </w:r>
+            <w:r>
+              <w:t>You</w:t>
+            </w:r>
+            <w:r>
+              <w:t xml:space="preserve"> </w:t>
+            </w:r>
+            <w:r>
+              <w:t>will</w:t>
+            </w:r>
+            <w:r>
+              <w:t xml:space="preserve"> wreck the ships of </w:t>
+            </w:r>
+            <w:proofErr w:type="spellStart"/>
+            <w:r>
+              <w:t>Tarshish</w:t>
+            </w:r>
+            <w:proofErr w:type="spellEnd"/>
+            <w:r>
+              <w:t>.</w:t>
+            </w:r>
+            <w:r>
+              <w:rPr>
+                <w:rStyle w:val="FootnoteReference"/>
+              </w:rPr>
+              <w:footnoteReference w:id="4"/>
+            </w:r>
+          </w:p>
+          <w:p>
+            <w:pPr>
+              <w:jc w:val="center"/>
+            </w:pPr>
+          </w:p>
+        </w:tc>
+        <w:tc>
+          <w:tcPr>
+            <w:tcW w:w="626" w:type="pct"/>
+          </w:tcPr>
+          <w:p/>
+        </w:tc>
+        <w:tc>
+          <w:tcPr>
+            <w:tcW w:w="615" w:type="pct"/>
+          </w:tcPr>
+          <w:p/>
+        </w:tc>
+        <w:tc>
+          <w:tcPr>
+            <w:tcW w:w="621" w:type="pct"/>
+          </w:tcPr>
+          <w:p>
+            <w:r>
+              <w:t xml:space="preserve">With a stormy wind shalt Thou break the ships of </w:t>
+            </w:r>
+            <w:proofErr w:type="spellStart"/>
+            <w:proofErr w:type="gramStart"/>
+            <w:r>
+              <w:t>Tarshish</w:t>
+            </w:r>
+            <w:proofErr w:type="spellEnd"/>
+            <w:r>
+              <w:t>.</w:t>
+            </w:r>
+            <w:proofErr w:type="gramEnd"/>
+          </w:p>
+        </w:tc>
+        <w:tc>
+          <w:tcPr>
+            <w:tcW w:w="632" w:type="pct"/>
+          </w:tcPr>
+          <w:p>
+            <w:pPr>
               <w:pStyle w:val="EngIndEnd"/>
             </w:pPr>
-          </w:p>
-        </w:tc>
-        <w:tc>
-          <w:tcPr>
-            <w:tcW w:w="626" w:type="pct"/>
-          </w:tcPr>
-          <w:p/>
-        </w:tc>
-        <w:tc>
-          <w:tcPr>
-            <w:tcW w:w="615" w:type="pct"/>
-          </w:tcPr>
-          <w:p/>
-        </w:tc>
-        <w:tc>
-          <w:tcPr>
-            <w:tcW w:w="621" w:type="pct"/>
-          </w:tcPr>
-          <w:p>
-            <w:r>
-              <w:t>With a stormy wind shalt Thou break the ships of Tarshish.</w:t>
+            <w:r>
+              <w:t xml:space="preserve">With a violent </w:t>
+            </w:r>
+            <w:proofErr w:type="gramStart"/>
+            <w:r>
+              <w:t>blast</w:t>
+            </w:r>
+            <w:proofErr w:type="gramEnd"/>
+            <w:r>
+              <w:t xml:space="preserve"> you will shatter ships of </w:t>
+            </w:r>
+            <w:proofErr w:type="spellStart"/>
+            <w:r>
+              <w:t>Tharsis</w:t>
+            </w:r>
+            <w:proofErr w:type="spellEnd"/>
+            <w:r>
+              <w:t>.</w:t>
             </w:r>
           </w:p>
         </w:tc>
@@ -1250,20 +1750,15 @@
               <w:pStyle w:val="EngIndEnd"/>
             </w:pPr>
             <w:r>
-              <w:t>With a violent blast you will shatter ships of Tharsis.</w:t>
-            </w:r>
-          </w:p>
-        </w:tc>
-        <w:tc>
-          <w:tcPr>
-            <w:tcW w:w="632" w:type="pct"/>
-          </w:tcPr>
-          <w:p>
-            <w:pPr>
-              <w:pStyle w:val="EngIndEnd"/>
-            </w:pPr>
-            <w:r>
-              <w:t>Thou wilt break the ships of Tharsis with a vehement wind.</w:t>
+              <w:t xml:space="preserve">Thou wilt break the ships of </w:t>
+            </w:r>
+            <w:proofErr w:type="spellStart"/>
+            <w:r>
+              <w:t>Tharsis</w:t>
+            </w:r>
+            <w:proofErr w:type="spellEnd"/>
+            <w:r>
+              <w:t xml:space="preserve"> with a vehement wind.</w:t>
             </w:r>
           </w:p>
         </w:tc>
@@ -1291,7 +1786,29 @@
                 <w:szCs w:val="24"/>
                 <w:shd w:val="clear" w:color="auto" w:fill="FFFFFF"/>
               </w:rPr>
-              <w:t>You shall wreck the ships of Tarshish with a violent wind.</w:t>
+              <w:t xml:space="preserve">You shall wreck the ships of </w:t>
+            </w:r>
+            <w:proofErr w:type="spellStart"/>
+            <w:r>
+              <w:rPr>
+                <w:rFonts w:ascii="Tahoma" w:eastAsia="Times New Roman" w:hAnsi="Tahoma" w:cs="Tahoma"/>
+                <w:color w:val="2E1308"/>
+                <w:sz w:val="24"/>
+                <w:szCs w:val="24"/>
+                <w:shd w:val="clear" w:color="auto" w:fill="FFFFFF"/>
+              </w:rPr>
+              <w:t>Tarshish</w:t>
+            </w:r>
+            <w:proofErr w:type="spellEnd"/>
+            <w:r>
+              <w:rPr>
+                <w:rFonts w:ascii="Tahoma" w:eastAsia="Times New Roman" w:hAnsi="Tahoma" w:cs="Tahoma"/>
+                <w:color w:val="2E1308"/>
+                <w:sz w:val="24"/>
+                <w:szCs w:val="24"/>
+                <w:shd w:val="clear" w:color="auto" w:fill="FFFFFF"/>
+              </w:rPr>
+              <w:t xml:space="preserve"> with a violent wind.</w:t>
             </w:r>
           </w:p>
         </w:tc>
@@ -1312,7 +1829,7 @@
               <w:rPr>
                 <w:rStyle w:val="FootnoteReference"/>
               </w:rPr>
-              <w:footnoteReference w:id="3"/>
+              <w:footnoteReference w:id="5"/>
             </w:r>
           </w:p>
           <w:p>
@@ -1339,7 +1856,17 @@
             </w:pPr>
             <w:r>
               <w:tab/>
-              <w:t xml:space="preserve">God has founded her for ever. </w:t>
+              <w:t xml:space="preserve">God has founded her </w:t>
+            </w:r>
+            <w:proofErr w:type="spellStart"/>
+            <w:proofErr w:type="gramStart"/>
+            <w:r>
+              <w:t>for ever</w:t>
+            </w:r>
+            <w:proofErr w:type="spellEnd"/>
+            <w:proofErr w:type="gramEnd"/>
+            <w:r>
+              <w:t xml:space="preserve">. </w:t>
             </w:r>
             <w:r>
               <w:rPr>
@@ -1360,29 +1887,151 @@
           </w:tcPr>
           <w:p>
             <w:pPr>
+              <w:pStyle w:val="EnglishHangNoCoptic"/>
+            </w:pPr>
+            <w:r>
+              <w:t xml:space="preserve">9 As we heard, so we have </w:t>
+            </w:r>
+            <w:r>
+              <w:t>saw</w:t>
+            </w:r>
+            <w:r>
+              <w:rPr>
+                <w:rStyle w:val="FootnoteReference"/>
+              </w:rPr>
+              <w:footnoteReference w:id="6"/>
+            </w:r>
+          </w:p>
+          <w:p>
+            <w:pPr>
+              <w:pStyle w:val="EnglishHangNoCoptic"/>
+            </w:pPr>
+            <w:r>
+              <w:tab/>
+              <w:t>in the city of the Lord of Hosts,</w:t>
+            </w:r>
+          </w:p>
+          <w:p>
+            <w:pPr>
+              <w:pStyle w:val="EnglishHangNoCoptic"/>
+            </w:pPr>
+            <w:r>
+              <w:tab/>
+              <w:t>in the city of our God;</w:t>
+            </w:r>
+          </w:p>
+          <w:p>
+            <w:pPr>
+              <w:pStyle w:val="EnglishHangEndNoCoptic"/>
+            </w:pPr>
+            <w:r>
+              <w:tab/>
+              <w:t xml:space="preserve">God has founded her </w:t>
+            </w:r>
+            <w:proofErr w:type="spellStart"/>
+            <w:proofErr w:type="gramStart"/>
+            <w:r>
+              <w:t>for ever</w:t>
+            </w:r>
+            <w:proofErr w:type="spellEnd"/>
+            <w:proofErr w:type="gramEnd"/>
+            <w:r>
+              <w:t>!</w:t>
+            </w:r>
+            <w:r>
+              <w:t xml:space="preserve"> </w:t>
+            </w:r>
+            <w:r>
+              <w:rPr>
+                <w:i/>
+              </w:rPr>
+              <w:t>(Pause)</w:t>
+            </w:r>
+          </w:p>
+          <w:p>
+            <w:pPr>
+              <w:jc w:val="center"/>
+            </w:pPr>
+          </w:p>
+        </w:tc>
+        <w:tc>
+          <w:tcPr>
+            <w:tcW w:w="626" w:type="pct"/>
+          </w:tcPr>
+          <w:p/>
+        </w:tc>
+        <w:tc>
+          <w:tcPr>
+            <w:tcW w:w="615" w:type="pct"/>
+          </w:tcPr>
+          <w:p/>
+        </w:tc>
+        <w:tc>
+          <w:tcPr>
+            <w:tcW w:w="621" w:type="pct"/>
+          </w:tcPr>
+          <w:p>
+            <w:r>
+              <w:t xml:space="preserve">Like as we have heard, so have we seen in the city of the Lord of hosts, in the city of our God; God hath established her </w:t>
+            </w:r>
+            <w:proofErr w:type="spellStart"/>
+            <w:proofErr w:type="gramStart"/>
+            <w:r>
+              <w:t>for ever</w:t>
+            </w:r>
+            <w:proofErr w:type="spellEnd"/>
+            <w:proofErr w:type="gramEnd"/>
+            <w:r>
+              <w:t>.</w:t>
+            </w:r>
+          </w:p>
+        </w:tc>
+        <w:tc>
+          <w:tcPr>
+            <w:tcW w:w="632" w:type="pct"/>
+          </w:tcPr>
+          <w:p>
+            <w:pPr>
               <w:pStyle w:val="EngIndEnd"/>
             </w:pPr>
-          </w:p>
-        </w:tc>
-        <w:tc>
-          <w:tcPr>
-            <w:tcW w:w="626" w:type="pct"/>
-          </w:tcPr>
-          <w:p/>
-        </w:tc>
-        <w:tc>
-          <w:tcPr>
-            <w:tcW w:w="615" w:type="pct"/>
-          </w:tcPr>
-          <w:p/>
-        </w:tc>
-        <w:tc>
-          <w:tcPr>
-            <w:tcW w:w="621" w:type="pct"/>
-          </w:tcPr>
-          <w:p>
-            <w:r>
-              <w:t>Like as we have heard, so have we seen in the city of the Lord of hosts, in the city of our God; God hath established her for ever.</w:t>
+            <w:r>
+              <w:t xml:space="preserve">As we heard, so we saw </w:t>
+            </w:r>
+          </w:p>
+          <w:p>
+            <w:pPr>
+              <w:pStyle w:val="EngIndEnd"/>
+            </w:pPr>
+            <w:r>
+              <w:t>in a city of the Lord of hosts,</w:t>
+            </w:r>
+          </w:p>
+          <w:p>
+            <w:pPr>
+              <w:pStyle w:val="EngIndEnd"/>
+            </w:pPr>
+            <w:proofErr w:type="gramStart"/>
+            <w:r>
+              <w:t>in</w:t>
+            </w:r>
+            <w:proofErr w:type="gramEnd"/>
+            <w:r>
+              <w:t xml:space="preserve"> a city of our God.</w:t>
+            </w:r>
+          </w:p>
+          <w:p>
+            <w:pPr>
+              <w:pStyle w:val="EngIndEnd"/>
+            </w:pPr>
+            <w:r>
+              <w:lastRenderedPageBreak/>
+              <w:t xml:space="preserve">God founded it forever! </w:t>
+            </w:r>
+            <w:r>
+              <w:rPr>
+                <w:i/>
+              </w:rPr>
+              <w:t>Interlude on strings</w:t>
             </w:r>
           </w:p>
         </w:tc>
@@ -1395,58 +2044,18 @@
               <w:pStyle w:val="EngIndEnd"/>
             </w:pPr>
             <w:r>
-              <w:t xml:space="preserve">As we heard, so we saw </w:t>
-            </w:r>
-          </w:p>
-          <w:p>
-            <w:pPr>
-              <w:pStyle w:val="EngIndEnd"/>
-            </w:pPr>
-            <w:r>
-              <w:t>in a city of the Lord of hosts,</w:t>
-            </w:r>
-          </w:p>
-          <w:p>
-            <w:pPr>
-              <w:pStyle w:val="EngIndEnd"/>
-            </w:pPr>
-            <w:r>
-              <w:t>in a city of our God.</w:t>
-            </w:r>
-          </w:p>
-          <w:p>
-            <w:pPr>
-              <w:pStyle w:val="EngIndEnd"/>
-            </w:pPr>
-            <w:r>
-              <w:t xml:space="preserve">God founded it forever! </w:t>
-            </w:r>
-            <w:r>
-              <w:rPr>
-                <w:i/>
-              </w:rPr>
-              <w:t xml:space="preserve">Interlude on </w:t>
-            </w:r>
-            <w:r>
-              <w:rPr>
-                <w:i/>
-              </w:rPr>
               <w:lastRenderedPageBreak/>
-              <w:t>strings</w:t>
-            </w:r>
-          </w:p>
-        </w:tc>
-        <w:tc>
-          <w:tcPr>
-            <w:tcW w:w="632" w:type="pct"/>
-          </w:tcPr>
-          <w:p>
-            <w:pPr>
-              <w:pStyle w:val="EngIndEnd"/>
-            </w:pPr>
-            <w:r>
-              <w:lastRenderedPageBreak/>
-              <w:t>As we have heard, so have we also seen, in the city of the Lord of hosts, in the city of our God: God has founded it for ever. Pause.</w:t>
+              <w:t xml:space="preserve">As we have heard, so have we also seen, in the city of the Lord of hosts, in the city of our God: God has founded it </w:t>
+            </w:r>
+            <w:proofErr w:type="spellStart"/>
+            <w:proofErr w:type="gramStart"/>
+            <w:r>
+              <w:t>for ever</w:t>
+            </w:r>
+            <w:proofErr w:type="spellEnd"/>
+            <w:proofErr w:type="gramEnd"/>
+            <w:r>
+              <w:t>. Pause.</w:t>
             </w:r>
           </w:p>
         </w:tc>
@@ -1597,7 +2206,14 @@
             </w:pPr>
             <w:r>
               <w:tab/>
-              <w:t xml:space="preserve">in the midst of </w:t>
+            </w:r>
+            <w:proofErr w:type="gramStart"/>
+            <w:r>
+              <w:t>in</w:t>
+            </w:r>
+            <w:proofErr w:type="gramEnd"/>
+            <w:r>
+              <w:t xml:space="preserve"> the midst of </w:t>
             </w:r>
             <w:r>
               <w:t>Your</w:t>
@@ -1618,6 +2234,48 @@
           </w:tcPr>
           <w:p>
             <w:pPr>
+              <w:pStyle w:val="EnglishHangNoCoptic"/>
+            </w:pPr>
+            <w:r>
+              <w:t xml:space="preserve">10 We </w:t>
+            </w:r>
+            <w:r>
+              <w:t>thought of Your</w:t>
+            </w:r>
+            <w:r>
+              <w:t xml:space="preserve"> mercy, O God,</w:t>
+            </w:r>
+          </w:p>
+          <w:p>
+            <w:pPr>
+              <w:pStyle w:val="EnglishHangEndNoCoptic"/>
+            </w:pPr>
+            <w:r>
+              <w:tab/>
+            </w:r>
+            <w:proofErr w:type="gramStart"/>
+            <w:r>
+              <w:t>in</w:t>
+            </w:r>
+            <w:proofErr w:type="gramEnd"/>
+            <w:r>
+              <w:t xml:space="preserve"> the midst of </w:t>
+            </w:r>
+            <w:r>
+              <w:t>Your</w:t>
+            </w:r>
+            <w:r>
+              <w:t xml:space="preserve"> </w:t>
+            </w:r>
+            <w:r>
+              <w:t>Temple</w:t>
+            </w:r>
+            <w:r>
+              <w:t>.</w:t>
+            </w:r>
+          </w:p>
+          <w:p>
+            <w:pPr>
               <w:pStyle w:val="EngIndEnd"/>
             </w:pPr>
           </w:p>
@@ -1653,15 +2311,28 @@
               <w:pStyle w:val="EngIndEnd"/>
             </w:pPr>
             <w:r>
-              <w:t>We thought of you rmercy, O God,</w:t>
+              <w:t xml:space="preserve">We thought of you </w:t>
+            </w:r>
+            <w:proofErr w:type="spellStart"/>
+            <w:r>
+              <w:t>rmercy</w:t>
+            </w:r>
+            <w:proofErr w:type="spellEnd"/>
+            <w:r>
+              <w:t>, O God,</w:t>
             </w:r>
           </w:p>
           <w:p>
             <w:pPr>
               <w:pStyle w:val="EngIndEnd"/>
             </w:pPr>
-            <w:r>
-              <w:t>in the midst of your shrine.</w:t>
+            <w:proofErr w:type="gramStart"/>
+            <w:r>
+              <w:t>in</w:t>
+            </w:r>
+            <w:proofErr w:type="gramEnd"/>
+            <w:r>
+              <w:t xml:space="preserve"> the midst of your shrine.</w:t>
             </w:r>
           </w:p>
         </w:tc>
@@ -1717,6 +2388,7 @@
                 <w:shd w:val="clear" w:color="auto" w:fill="FFFFFF"/>
               </w:rPr>
             </w:pPr>
+            <w:proofErr w:type="gramStart"/>
             <w:r>
               <w:rPr>
                 <w:rFonts w:ascii="Tahoma" w:eastAsia="Times New Roman" w:hAnsi="Tahoma" w:cs="Tahoma"/>
@@ -1727,6 +2399,7 @@
               </w:rPr>
               <w:t>In the midst of Your temple.</w:t>
             </w:r>
+            <w:proofErr w:type="gramEnd"/>
           </w:p>
         </w:tc>
       </w:tr>
@@ -1761,7 +2434,14 @@
             </w:pPr>
             <w:r>
               <w:tab/>
-              <w:t>reaches to the ends of the earth.</w:t>
+            </w:r>
+            <w:proofErr w:type="gramStart"/>
+            <w:r>
+              <w:t>reaches</w:t>
+            </w:r>
+            <w:proofErr w:type="gramEnd"/>
+            <w:r>
+              <w:t xml:space="preserve"> to the ends of the earth.</w:t>
             </w:r>
           </w:p>
           <w:p>
@@ -1784,7 +2464,14 @@
             </w:pPr>
             <w:r>
               <w:tab/>
-              <w:t>righteousness and right judgment.</w:t>
+            </w:r>
+            <w:proofErr w:type="gramStart"/>
+            <w:r>
+              <w:t>righteousness</w:t>
+            </w:r>
+            <w:proofErr w:type="gramEnd"/>
+            <w:r>
+              <w:t xml:space="preserve"> and right judgment.</w:t>
             </w:r>
           </w:p>
           <w:p>
@@ -1799,50 +2486,119 @@
           </w:tcPr>
           <w:p>
             <w:pPr>
+              <w:pStyle w:val="EnglishHangNoCoptic"/>
+            </w:pPr>
+            <w:r>
+              <w:t xml:space="preserve">11 </w:t>
+            </w:r>
+            <w:r>
+              <w:t>Your</w:t>
+            </w:r>
+            <w:r>
+              <w:t xml:space="preserve"> praise, O God, </w:t>
+            </w:r>
+            <w:r>
+              <w:t>reaches the ends of the earth,</w:t>
+            </w:r>
+          </w:p>
+          <w:p>
+            <w:pPr>
+              <w:pStyle w:val="EnglishHangNoCoptic"/>
+            </w:pPr>
+            <w:r>
+              <w:tab/>
+            </w:r>
+            <w:proofErr w:type="gramStart"/>
+            <w:r>
+              <w:t>just</w:t>
+            </w:r>
+            <w:proofErr w:type="gramEnd"/>
+            <w:r>
+              <w:t xml:space="preserve"> as Your Name does</w:t>
+            </w:r>
+            <w:r>
+              <w:t>.</w:t>
+            </w:r>
+          </w:p>
+          <w:p>
+            <w:pPr>
+              <w:pStyle w:val="EnglishHangNoCoptic"/>
+            </w:pPr>
+            <w:r>
+              <w:tab/>
+            </w:r>
+            <w:r>
+              <w:t>Your</w:t>
+            </w:r>
+            <w:r>
+              <w:t xml:space="preserve"> right hand is full of justice,</w:t>
+            </w:r>
+          </w:p>
+          <w:p>
+            <w:pPr>
+              <w:pStyle w:val="EnglishHangEndNoCoptic"/>
+            </w:pPr>
+            <w:r>
+              <w:tab/>
+            </w:r>
+            <w:proofErr w:type="gramStart"/>
+            <w:r>
+              <w:t>ri</w:t>
+            </w:r>
+            <w:r>
+              <w:t>ghteousness</w:t>
+            </w:r>
+            <w:proofErr w:type="gramEnd"/>
+            <w:r>
+              <w:t xml:space="preserve"> and right judgment.</w:t>
+            </w:r>
+          </w:p>
+        </w:tc>
+        <w:tc>
+          <w:tcPr>
+            <w:tcW w:w="626" w:type="pct"/>
+          </w:tcPr>
+          <w:p/>
+        </w:tc>
+        <w:tc>
+          <w:tcPr>
+            <w:tcW w:w="615" w:type="pct"/>
+          </w:tcPr>
+          <w:p/>
+        </w:tc>
+        <w:tc>
+          <w:tcPr>
+            <w:tcW w:w="621" w:type="pct"/>
+          </w:tcPr>
+          <w:p>
+            <w:r>
+              <w:t>According to Thy Name, O God, even so is Thy praise unto the ends of the earth; Thy right hand is full of righteousness.</w:t>
+            </w:r>
+          </w:p>
+        </w:tc>
+        <w:tc>
+          <w:tcPr>
+            <w:tcW w:w="632" w:type="pct"/>
+          </w:tcPr>
+          <w:p>
+            <w:pPr>
               <w:pStyle w:val="EngIndEnd"/>
             </w:pPr>
-          </w:p>
-        </w:tc>
-        <w:tc>
-          <w:tcPr>
-            <w:tcW w:w="626" w:type="pct"/>
-          </w:tcPr>
-          <w:p/>
-        </w:tc>
-        <w:tc>
-          <w:tcPr>
-            <w:tcW w:w="615" w:type="pct"/>
-          </w:tcPr>
-          <w:p/>
-        </w:tc>
-        <w:tc>
-          <w:tcPr>
-            <w:tcW w:w="621" w:type="pct"/>
-          </w:tcPr>
-          <w:p>
-            <w:r>
-              <w:t>According to Thy Name, O God, even so is Thy praise unto the ends of the earth; Thy right hand is full of righteousness.</w:t>
-            </w:r>
-          </w:p>
-        </w:tc>
-        <w:tc>
-          <w:tcPr>
-            <w:tcW w:w="632" w:type="pct"/>
-          </w:tcPr>
+            <w:r>
+              <w:t>Like your name, O God, so also your praise</w:t>
+            </w:r>
+          </w:p>
           <w:p>
             <w:pPr>
               <w:pStyle w:val="EngIndEnd"/>
             </w:pPr>
-            <w:r>
-              <w:t>Like your name, O God, so also your praise</w:t>
-            </w:r>
-          </w:p>
-          <w:p>
-            <w:pPr>
-              <w:pStyle w:val="EngIndEnd"/>
-            </w:pPr>
-            <w:r>
-              <w:t>is to the ends of the earth.</w:t>
+            <w:proofErr w:type="gramStart"/>
+            <w:r>
+              <w:t>is</w:t>
+            </w:r>
+            <w:proofErr w:type="gramEnd"/>
+            <w:r>
+              <w:t xml:space="preserve"> to the ends of the earth.</w:t>
             </w:r>
           </w:p>
           <w:p>
@@ -1970,7 +2726,14 @@
             </w:pPr>
             <w:r>
               <w:tab/>
-              <w:t xml:space="preserve">because of </w:t>
+            </w:r>
+            <w:proofErr w:type="gramStart"/>
+            <w:r>
+              <w:t>because</w:t>
+            </w:r>
+            <w:proofErr w:type="gramEnd"/>
+            <w:r>
+              <w:t xml:space="preserve"> of </w:t>
             </w:r>
             <w:r>
               <w:t>Your</w:t>
@@ -1991,58 +2754,114 @@
           </w:tcPr>
           <w:p>
             <w:pPr>
+              <w:pStyle w:val="EnglishHangNoCoptic"/>
+            </w:pPr>
+            <w:r>
+              <w:t>12 Let Mount Zion be glad</w:t>
+            </w:r>
+            <w:r>
+              <w:t>,</w:t>
+            </w:r>
+          </w:p>
+          <w:p>
+            <w:pPr>
+              <w:pStyle w:val="EnglishHangNoCoptic"/>
+            </w:pPr>
+            <w:r>
+              <w:tab/>
+            </w:r>
+            <w:r>
+              <w:t xml:space="preserve">and </w:t>
+            </w:r>
+            <w:r>
+              <w:t>let the daughters of Judah rejoice</w:t>
+            </w:r>
+            <w:r>
+              <w:t>,</w:t>
+            </w:r>
+          </w:p>
+          <w:p>
+            <w:pPr>
+              <w:pStyle w:val="EnglishHangEndNoCoptic"/>
+            </w:pPr>
+            <w:r>
+              <w:tab/>
+            </w:r>
+            <w:proofErr w:type="gramStart"/>
+            <w:r>
+              <w:t>because</w:t>
+            </w:r>
+            <w:proofErr w:type="gramEnd"/>
+            <w:r>
+              <w:t xml:space="preserve"> of </w:t>
+            </w:r>
+            <w:r>
+              <w:t>Your</w:t>
+            </w:r>
+            <w:r>
+              <w:t xml:space="preserve"> judgments, O Lord.</w:t>
+            </w:r>
+          </w:p>
+          <w:p/>
+          <w:p>
+            <w:pPr>
+              <w:jc w:val="center"/>
+            </w:pPr>
+          </w:p>
+        </w:tc>
+        <w:tc>
+          <w:tcPr>
+            <w:tcW w:w="626" w:type="pct"/>
+          </w:tcPr>
+          <w:p/>
+        </w:tc>
+        <w:tc>
+          <w:tcPr>
+            <w:tcW w:w="615" w:type="pct"/>
+          </w:tcPr>
+          <w:p/>
+        </w:tc>
+        <w:tc>
+          <w:tcPr>
+            <w:tcW w:w="621" w:type="pct"/>
+          </w:tcPr>
+          <w:p>
+            <w:r>
+              <w:t>Let Mount Zion rejoice, and let the daughters of Judah be glad, because of Thy judgments, O Lord.</w:t>
+            </w:r>
+          </w:p>
+        </w:tc>
+        <w:tc>
+          <w:tcPr>
+            <w:tcW w:w="632" w:type="pct"/>
+          </w:tcPr>
+          <w:p>
+            <w:pPr>
               <w:pStyle w:val="EngIndEnd"/>
             </w:pPr>
-          </w:p>
-        </w:tc>
-        <w:tc>
-          <w:tcPr>
-            <w:tcW w:w="626" w:type="pct"/>
-          </w:tcPr>
-          <w:p/>
-        </w:tc>
-        <w:tc>
-          <w:tcPr>
-            <w:tcW w:w="615" w:type="pct"/>
-          </w:tcPr>
-          <w:p/>
-        </w:tc>
-        <w:tc>
-          <w:tcPr>
-            <w:tcW w:w="621" w:type="pct"/>
-          </w:tcPr>
-          <w:p>
-            <w:r>
-              <w:t>Let Mount Zion rejoice, and let the daughters of Judah be glad, because of Thy judgments, O Lord.</w:t>
-            </w:r>
-          </w:p>
-        </w:tc>
-        <w:tc>
-          <w:tcPr>
-            <w:tcW w:w="632" w:type="pct"/>
-          </w:tcPr>
+            <w:r>
+              <w:t>Let Mount Sion be glad;</w:t>
+            </w:r>
+          </w:p>
           <w:p>
             <w:pPr>
               <w:pStyle w:val="EngIndEnd"/>
             </w:pPr>
             <w:r>
-              <w:t>Let Mount Sion be glad;</w:t>
+              <w:t>let the daughters of Judea rejoice,</w:t>
             </w:r>
           </w:p>
           <w:p>
             <w:pPr>
               <w:pStyle w:val="EngIndEnd"/>
             </w:pPr>
-            <w:r>
-              <w:t>let the daughters of Judea rejoice,</w:t>
-            </w:r>
-          </w:p>
-          <w:p>
-            <w:pPr>
-              <w:pStyle w:val="EngIndEnd"/>
-            </w:pPr>
-            <w:r>
-              <w:t>because of your judgments [O Lord].</w:t>
+            <w:proofErr w:type="gramStart"/>
+            <w:r>
+              <w:t>because</w:t>
+            </w:r>
+            <w:proofErr w:type="gramEnd"/>
+            <w:r>
+              <w:t xml:space="preserve"> of your judgments [O Lord].</w:t>
             </w:r>
           </w:p>
         </w:tc>
@@ -2121,6 +2940,7 @@
                 <w:shd w:val="clear" w:color="auto" w:fill="FFFFFF"/>
               </w:rPr>
             </w:pPr>
+            <w:proofErr w:type="gramStart"/>
             <w:r>
               <w:rPr>
                 <w:rFonts w:ascii="Tahoma" w:eastAsia="Times New Roman" w:hAnsi="Tahoma" w:cs="Tahoma"/>
@@ -2131,6 +2951,7 @@
               </w:rPr>
               <w:t>Because of Your judgments, O Lord.</w:t>
             </w:r>
+            <w:proofErr w:type="gramEnd"/>
           </w:p>
         </w:tc>
       </w:tr>
@@ -2150,7 +2971,7 @@
               <w:rPr>
                 <w:rStyle w:val="FootnoteReference"/>
               </w:rPr>
-              <w:footnoteReference w:id="4"/>
+              <w:footnoteReference w:id="7"/>
             </w:r>
           </w:p>
           <w:p>
@@ -2159,7 +2980,14 @@
             </w:pPr>
             <w:r>
               <w:tab/>
-              <w:t>take count of her towers.</w:t>
+            </w:r>
+            <w:proofErr w:type="gramStart"/>
+            <w:r>
+              <w:t>take</w:t>
+            </w:r>
+            <w:proofErr w:type="gramEnd"/>
+            <w:r>
+              <w:t xml:space="preserve"> count of her towers.</w:t>
             </w:r>
           </w:p>
           <w:p>
@@ -2174,6 +3002,36 @@
           </w:tcPr>
           <w:p>
             <w:pPr>
+              <w:pStyle w:val="EnglishHangNoCoptic"/>
+            </w:pPr>
+            <w:r>
+              <w:t>13 Encircle Zion and make the round of her;</w:t>
+            </w:r>
+            <w:r>
+              <w:rPr>
+                <w:rStyle w:val="FootnoteReference"/>
+              </w:rPr>
+              <w:footnoteReference w:id="8"/>
+            </w:r>
+          </w:p>
+          <w:p>
+            <w:pPr>
+              <w:pStyle w:val="EnglishHangEndNoCoptic"/>
+            </w:pPr>
+            <w:r>
+              <w:tab/>
+            </w:r>
+            <w:proofErr w:type="gramStart"/>
+            <w:r>
+              <w:t>take</w:t>
+            </w:r>
+            <w:proofErr w:type="gramEnd"/>
+            <w:r>
+              <w:t xml:space="preserve"> count of her towers.</w:t>
+            </w:r>
+          </w:p>
+          <w:p>
+            <w:pPr>
               <w:pStyle w:val="EngIndEnd"/>
             </w:pPr>
           </w:p>
@@ -2196,7 +3054,15 @@
           </w:tcPr>
           <w:p>
             <w:r>
-              <w:t>Walk about Zion, and go round about her, and tell the towers thereof.</w:t>
+              <w:t xml:space="preserve">Walk about Zion, </w:t>
+            </w:r>
+            <w:proofErr w:type="gramStart"/>
+            <w:r>
+              <w:t>and go</w:t>
+            </w:r>
+            <w:proofErr w:type="gramEnd"/>
+            <w:r>
+              <w:t xml:space="preserve"> round about her, and tell the towers thereof.</w:t>
             </w:r>
           </w:p>
         </w:tc>
@@ -2230,7 +3096,15 @@
               <w:pStyle w:val="EngIndEnd"/>
             </w:pPr>
             <w:r>
-              <w:t>Go round about Sion, and encompass her: tell ye her towers.</w:t>
+              <w:t xml:space="preserve">Go round about Sion, and encompass her: tell </w:t>
+            </w:r>
+            <w:proofErr w:type="gramStart"/>
+            <w:r>
+              <w:t>ye</w:t>
+            </w:r>
+            <w:proofErr w:type="gramEnd"/>
+            <w:r>
+              <w:t xml:space="preserve"> her towers.</w:t>
             </w:r>
           </w:p>
         </w:tc>
@@ -2296,13 +3170,14 @@
               <w:pStyle w:val="EnglishHangNoCoptic"/>
             </w:pPr>
             <w:r>
+              <w:lastRenderedPageBreak/>
               <w:t>14 Give your mind to her power,</w:t>
             </w:r>
             <w:r>
               <w:rPr>
                 <w:rStyle w:val="FootnoteReference"/>
               </w:rPr>
-              <w:footnoteReference w:id="5"/>
+              <w:footnoteReference w:id="9"/>
             </w:r>
           </w:p>
           <w:p>
@@ -2320,11 +3195,7 @@
             </w:pPr>
             <w:r>
               <w:tab/>
-              <w:t xml:space="preserve">that you may tell the next </w:t>
-            </w:r>
-            <w:r>
-              <w:lastRenderedPageBreak/>
-              <w:t>generation:</w:t>
+              <w:t>that you may tell the next generation:</w:t>
             </w:r>
           </w:p>
           <w:p>
@@ -2339,6 +3210,41 @@
           </w:tcPr>
           <w:p>
             <w:pPr>
+              <w:pStyle w:val="EnglishHangNoCoptic"/>
+            </w:pPr>
+            <w:r>
+              <w:t>14 Give your mind to her power,</w:t>
+            </w:r>
+            <w:r>
+              <w:rPr>
+                <w:rStyle w:val="FootnoteReference"/>
+              </w:rPr>
+              <w:footnoteReference w:id="10"/>
+            </w:r>
+          </w:p>
+          <w:p>
+            <w:pPr>
+              <w:pStyle w:val="EnglishHangNoCoptic"/>
+            </w:pPr>
+            <w:r>
+              <w:tab/>
+              <w:t>and inspect her citadels,</w:t>
+            </w:r>
+          </w:p>
+          <w:p>
+            <w:pPr>
+              <w:pStyle w:val="EnglishHangEndNoCoptic"/>
+            </w:pPr>
+            <w:r>
+              <w:tab/>
+              <w:t xml:space="preserve">that you may </w:t>
+            </w:r>
+            <w:r>
+              <w:t>recount to the next generation,</w:t>
+            </w:r>
+          </w:p>
+          <w:p>
+            <w:pPr>
               <w:pStyle w:val="EngIndEnd"/>
             </w:pPr>
           </w:p>
@@ -2382,7 +3288,6 @@
               <w:pStyle w:val="EngIndEnd"/>
             </w:pPr>
             <w:r>
-              <w:lastRenderedPageBreak/>
               <w:t>and inspect its bastions,</w:t>
             </w:r>
           </w:p>
@@ -2404,12 +3309,7 @@
               <w:pStyle w:val="EngIndEnd"/>
             </w:pPr>
             <w:r>
-              <w:lastRenderedPageBreak/>
-              <w:t xml:space="preserve">Mark ye well her strength, and observe her palaces; that ye may tell </w:t>
-            </w:r>
-            <w:r>
-              <w:lastRenderedPageBreak/>
-              <w:t>the next generation.</w:t>
+              <w:t>Mark ye well her strength, and observe her palaces; that ye may tell the next generation.</w:t>
             </w:r>
           </w:p>
         </w:tc>
@@ -2437,7 +3337,6 @@
                 <w:szCs w:val="24"/>
                 <w:shd w:val="clear" w:color="auto" w:fill="FFFFFF"/>
               </w:rPr>
-              <w:lastRenderedPageBreak/>
               <w:t>Set your hearts on her power</w:t>
             </w:r>
           </w:p>
@@ -2476,27 +3375,18 @@
                 <w:shd w:val="clear" w:color="auto" w:fill="FFFFFF"/>
               </w:rPr>
             </w:pPr>
-            <w:r>
-              <w:rPr>
-                <w:rFonts w:ascii="Tahoma" w:eastAsia="Times New Roman" w:hAnsi="Tahoma" w:cs="Tahoma"/>
-                <w:color w:val="2E1308"/>
-                <w:sz w:val="24"/>
-                <w:szCs w:val="24"/>
-                <w:shd w:val="clear" w:color="auto" w:fill="FFFFFF"/>
-              </w:rPr>
-              <w:t xml:space="preserve">That you may describe them to </w:t>
-            </w:r>
-            <w:r>
-              <w:rPr>
-                <w:rFonts w:ascii="Tahoma" w:eastAsia="Times New Roman" w:hAnsi="Tahoma" w:cs="Tahoma"/>
-                <w:color w:val="2E1308"/>
-                <w:sz w:val="24"/>
-                <w:szCs w:val="24"/>
-                <w:shd w:val="clear" w:color="auto" w:fill="FFFFFF"/>
-              </w:rPr>
-              <w:lastRenderedPageBreak/>
-              <w:t>another generation.</w:t>
-            </w:r>
+            <w:proofErr w:type="gramStart"/>
+            <w:r>
+              <w:rPr>
+                <w:rFonts w:ascii="Tahoma" w:eastAsia="Times New Roman" w:hAnsi="Tahoma" w:cs="Tahoma"/>
+                <w:color w:val="2E1308"/>
+                <w:sz w:val="24"/>
+                <w:szCs w:val="24"/>
+                <w:shd w:val="clear" w:color="auto" w:fill="FFFFFF"/>
+              </w:rPr>
+              <w:t>That you may describe them to another generation.</w:t>
+            </w:r>
+            <w:proofErr w:type="gramEnd"/>
           </w:p>
         </w:tc>
       </w:tr>
@@ -2510,8 +3400,15 @@
               <w:pStyle w:val="EnglishHangNoCoptic"/>
             </w:pPr>
             <w:r>
-              <w:lastRenderedPageBreak/>
-              <w:t>15 This is our God for ever and ever.</w:t>
+              <w:t xml:space="preserve">15 This is our God </w:t>
+            </w:r>
+            <w:proofErr w:type="gramStart"/>
+            <w:r>
+              <w:t>for ever</w:t>
+            </w:r>
+            <w:proofErr w:type="gramEnd"/>
+            <w:r>
+              <w:t xml:space="preserve"> and ever.</w:t>
             </w:r>
           </w:p>
           <w:p>
@@ -2535,61 +3432,122 @@
           </w:tcPr>
           <w:p>
             <w:pPr>
+              <w:pStyle w:val="EnglishHangNoCoptic"/>
+            </w:pPr>
+            <w:r>
+              <w:t xml:space="preserve">15 </w:t>
+            </w:r>
+            <w:r>
+              <w:t>For He</w:t>
+            </w:r>
+            <w:r>
+              <w:t xml:space="preserve"> is </w:t>
+            </w:r>
+            <w:r>
+              <w:t xml:space="preserve">God, </w:t>
+            </w:r>
+            <w:r>
+              <w:t>our God</w:t>
+            </w:r>
+            <w:r>
+              <w:t>,</w:t>
+            </w:r>
+          </w:p>
+          <w:p>
+            <w:pPr>
+              <w:pStyle w:val="EnglishHangNoCoptic"/>
+            </w:pPr>
+            <w:r>
+              <w:tab/>
+            </w:r>
+            <w:proofErr w:type="spellStart"/>
+            <w:r>
+              <w:t>for ever</w:t>
+            </w:r>
+            <w:proofErr w:type="spellEnd"/>
+            <w:r>
+              <w:t xml:space="preserve"> and </w:t>
+            </w:r>
+            <w:r>
+              <w:t>to the ages of ages;</w:t>
+            </w:r>
+          </w:p>
+          <w:p>
+            <w:pPr>
+              <w:pStyle w:val="EnglishHangEndNoCoptic"/>
+            </w:pPr>
+            <w:r>
+              <w:tab/>
+              <w:t>He will shepherd us eternally.</w:t>
+            </w:r>
+          </w:p>
+          <w:p>
+            <w:pPr>
               <w:pStyle w:val="EngIndEnd"/>
             </w:pPr>
-          </w:p>
-        </w:tc>
-        <w:tc>
-          <w:tcPr>
-            <w:tcW w:w="626" w:type="pct"/>
-          </w:tcPr>
-          <w:p/>
-        </w:tc>
-        <w:tc>
-          <w:tcPr>
-            <w:tcW w:w="615" w:type="pct"/>
-          </w:tcPr>
-          <w:p/>
-        </w:tc>
-        <w:tc>
-          <w:tcPr>
-            <w:tcW w:w="621" w:type="pct"/>
-          </w:tcPr>
-          <w:p>
-            <w:r>
-              <w:t>For He is our God for ever, even for ever and ever; He shall be our shepherd for evermore.</w:t>
-            </w:r>
-          </w:p>
-        </w:tc>
-        <w:tc>
-          <w:tcPr>
-            <w:tcW w:w="632" w:type="pct"/>
-          </w:tcPr>
-          <w:p>
-            <w:pPr>
-              <w:pStyle w:val="EngIndEnd"/>
-            </w:pPr>
-            <w:r>
-              <w:t>that [because]</w:t>
-            </w:r>
             <w:bookmarkStart w:id="0" w:name="_GoBack"/>
             <w:bookmarkEnd w:id="0"/>
-            <w:r>
-              <w:t xml:space="preserve"> this is God,</w:t>
-            </w:r>
-          </w:p>
+          </w:p>
+        </w:tc>
+        <w:tc>
+          <w:tcPr>
+            <w:tcW w:w="626" w:type="pct"/>
+          </w:tcPr>
+          <w:p/>
+        </w:tc>
+        <w:tc>
+          <w:tcPr>
+            <w:tcW w:w="615" w:type="pct"/>
+          </w:tcPr>
+          <w:p/>
+        </w:tc>
+        <w:tc>
+          <w:tcPr>
+            <w:tcW w:w="621" w:type="pct"/>
+          </w:tcPr>
+          <w:p>
+            <w:r>
+              <w:t xml:space="preserve">For He is our God </w:t>
+            </w:r>
+            <w:proofErr w:type="gramStart"/>
+            <w:r>
+              <w:t>for ever</w:t>
+            </w:r>
+            <w:proofErr w:type="gramEnd"/>
+            <w:r>
+              <w:t>, even for ever and ever; He shall be our shepherd for evermore.</w:t>
+            </w:r>
+          </w:p>
+        </w:tc>
+        <w:tc>
+          <w:tcPr>
+            <w:tcW w:w="632" w:type="pct"/>
+          </w:tcPr>
           <w:p>
             <w:pPr>
               <w:pStyle w:val="EngIndEnd"/>
             </w:pPr>
             <w:r>
-              <w:t>our God forever, even forever and ever.</w:t>
+              <w:t>that [because] this is God,</w:t>
             </w:r>
           </w:p>
           <w:p>
             <w:pPr>
               <w:pStyle w:val="EngIndEnd"/>
             </w:pPr>
+            <w:proofErr w:type="gramStart"/>
+            <w:r>
+              <w:t>our</w:t>
+            </w:r>
+            <w:proofErr w:type="gramEnd"/>
+            <w:r>
+              <w:t xml:space="preserve"> God forever, even forever and ever.</w:t>
+            </w:r>
+          </w:p>
+          <w:p>
+            <w:pPr>
+              <w:pStyle w:val="EngIndEnd"/>
+            </w:pPr>
             <w:r>
               <w:t>He himself will shepherd us for ages.</w:t>
             </w:r>
@@ -2604,7 +3562,15 @@
               <w:pStyle w:val="EngIndEnd"/>
             </w:pPr>
             <w:r>
-              <w:t>For this is our God for ever and ever: he will be our guide for evermore.</w:t>
+              <w:t xml:space="preserve">For this is our God </w:t>
+            </w:r>
+            <w:proofErr w:type="gramStart"/>
+            <w:r>
+              <w:t>for ever</w:t>
+            </w:r>
+            <w:proofErr w:type="gramEnd"/>
+            <w:r>
+              <w:t xml:space="preserve"> and ever: he will be our guide for evermore.</w:t>
             </w:r>
           </w:p>
         </w:tc>
@@ -2775,7 +3741,7 @@
         <w:footnoteRef/>
       </w:r>
       <w:r>
-        <w:t xml:space="preserve"> Tarshish: in Ceylon. The words used for ivory, apes and peacocks brought from Tarshish are Singhalese Tamil (II Chron. 9:21).</w:t>
+        <w:t xml:space="preserve"> ‘Jerusalem is the city of the great King’ (Mt. 5:35). cp. Lam. 2:15.</w:t>
       </w:r>
     </w:p>
   </w:footnote>
@@ -2791,7 +3757,28 @@
         <w:footnoteRef/>
       </w:r>
       <w:r>
-        <w:t xml:space="preserve"> cp. Ps. 71:10. ‘What we heard, we have seen in actual fact, namely victories, triumphs, God’s providential care, astounding miracles’ (St. Chrysostom).</w:t>
+        <w:t xml:space="preserve"> </w:t>
+      </w:r>
+      <w:proofErr w:type="spellStart"/>
+      <w:proofErr w:type="gramStart"/>
+      <w:r>
+        <w:t>Tarshish</w:t>
+      </w:r>
+      <w:proofErr w:type="spellEnd"/>
+      <w:r>
+        <w:t>: in Ceylon.</w:t>
+      </w:r>
+      <w:proofErr w:type="gramEnd"/>
+      <w:r>
+        <w:t xml:space="preserve"> The words used for ivory, apes and peacocks brought from </w:t>
+      </w:r>
+      <w:proofErr w:type="spellStart"/>
+      <w:r>
+        <w:t>Tarshish</w:t>
+      </w:r>
+      <w:proofErr w:type="spellEnd"/>
+      <w:r>
+        <w:t xml:space="preserve"> are Singhalese Tamil (II Chron. 9:21).</w:t>
       </w:r>
     </w:p>
   </w:footnote>
@@ -2807,7 +3794,28 @@
         <w:footnoteRef/>
       </w:r>
       <w:r>
-        <w:t xml:space="preserve"> After the victory, there is a tour of inspection. Perhaps this Psalm was sung as the procession went round the city walls.</w:t>
+        <w:t xml:space="preserve"> </w:t>
+      </w:r>
+      <w:proofErr w:type="spellStart"/>
+      <w:proofErr w:type="gramStart"/>
+      <w:r>
+        <w:t>Tarshish</w:t>
+      </w:r>
+      <w:proofErr w:type="spellEnd"/>
+      <w:r>
+        <w:t>: in Ceylon.</w:t>
+      </w:r>
+      <w:proofErr w:type="gramEnd"/>
+      <w:r>
+        <w:t xml:space="preserve"> The words used for ivory, apes and peacocks brought from </w:t>
+      </w:r>
+      <w:proofErr w:type="spellStart"/>
+      <w:r>
+        <w:t>Tarshish</w:t>
+      </w:r>
+      <w:proofErr w:type="spellEnd"/>
+      <w:r>
+        <w:t xml:space="preserve"> are Singhalese Tamil (II Chron. 9:21).</w:t>
       </w:r>
     </w:p>
   </w:footnote>
@@ -2823,8 +3831,89 @@
         <w:footnoteRef/>
       </w:r>
       <w:r>
+        <w:t xml:space="preserve"> cp. Ps. 71:10. ‘What we heard, we have seen in actual fact, namely victories, triumphs, God’s providential care, astounding miracles’ (St. Chrysostom).</w:t>
+      </w:r>
+    </w:p>
+  </w:footnote>
+  <w:footnote w:id="6">
+    <w:p>
+      <w:pPr>
+        <w:pStyle w:val="footnote"/>
+      </w:pPr>
+      <w:r>
+        <w:rPr>
+          <w:rStyle w:val="FootnoteReference"/>
+        </w:rPr>
+        <w:footnoteRef/>
+      </w:r>
+      <w:r>
+        <w:t xml:space="preserve"> cp. Ps. 71:10. ‘What we heard, we have seen in actual fact, namely victories, triumphs, God’s providential care, astounding miracles’ (St. Chrysostom).</w:t>
+      </w:r>
+    </w:p>
+  </w:footnote>
+  <w:footnote w:id="7">
+    <w:p>
+      <w:pPr>
+        <w:pStyle w:val="footnote"/>
+      </w:pPr>
+      <w:r>
+        <w:rPr>
+          <w:rStyle w:val="FootnoteReference"/>
+        </w:rPr>
+        <w:footnoteRef/>
+      </w:r>
+      <w:r>
+        <w:t xml:space="preserve"> After the victory, there is a tour of inspection. Perhaps this Psalm </w:t>
+      </w:r>
+      <w:proofErr w:type="gramStart"/>
+      <w:r>
+        <w:t>was sung</w:t>
+      </w:r>
+      <w:proofErr w:type="gramEnd"/>
+      <w:r>
+        <w:t xml:space="preserve"> as the procession went round the city walls.</w:t>
+      </w:r>
+    </w:p>
+  </w:footnote>
+  <w:footnote w:id="8">
+    <w:p>
+      <w:pPr>
+        <w:pStyle w:val="footnote"/>
+      </w:pPr>
+      <w:r>
+        <w:rPr>
+          <w:rStyle w:val="FootnoteReference"/>
+        </w:rPr>
+        <w:footnoteRef/>
+      </w:r>
+      <w:r>
+        <w:t xml:space="preserve"> After the victory, there is a tour of inspection. Perhaps this Psalm </w:t>
+      </w:r>
+      <w:proofErr w:type="gramStart"/>
+      <w:r>
+        <w:t>was sung</w:t>
+      </w:r>
+      <w:proofErr w:type="gramEnd"/>
+      <w:r>
+        <w:t xml:space="preserve"> as the procession went round the city walls.</w:t>
+      </w:r>
+    </w:p>
+  </w:footnote>
+  <w:footnote w:id="9">
+    <w:p>
+      <w:pPr>
+        <w:pStyle w:val="footnote"/>
+      </w:pPr>
+      <w:r>
+        <w:rPr>
+          <w:rStyle w:val="FootnoteReference"/>
+        </w:rPr>
+        <w:footnoteRef/>
+      </w:r>
+      <w:r>
         <w:t xml:space="preserve"> </w:t>
       </w:r>
+      <w:proofErr w:type="gramStart"/>
       <w:r>
         <w:rPr>
           <w:i/>
@@ -2832,7 +3921,41 @@
         <w:t>Lit</w:t>
       </w:r>
       <w:r>
-        <w:t>. Set your hearts on her power.</w:t>
+        <w:t>.</w:t>
+      </w:r>
+      <w:proofErr w:type="gramEnd"/>
+      <w:r>
+        <w:t xml:space="preserve"> Set your hearts on her power.</w:t>
+      </w:r>
+    </w:p>
+  </w:footnote>
+  <w:footnote w:id="10">
+    <w:p>
+      <w:pPr>
+        <w:pStyle w:val="footnote"/>
+      </w:pPr>
+      <w:r>
+        <w:rPr>
+          <w:rStyle w:val="FootnoteReference"/>
+        </w:rPr>
+        <w:footnoteRef/>
+      </w:r>
+      <w:r>
+        <w:t xml:space="preserve"> </w:t>
+      </w:r>
+      <w:proofErr w:type="gramStart"/>
+      <w:r>
+        <w:rPr>
+          <w:i/>
+        </w:rPr>
+        <w:t>Lit</w:t>
+      </w:r>
+      <w:r>
+        <w:t>.</w:t>
+      </w:r>
+      <w:proofErr w:type="gramEnd"/>
+      <w:r>
+        <w:t xml:space="preserve"> Set your hearts on her power.</w:t>
       </w:r>
     </w:p>
   </w:footnote>
@@ -4813,7 +5936,7 @@
 </file>
 
 <file path=customXml/itemProps1.xml><?xml version="1.0" encoding="utf-8"?>
-<ds:datastoreItem xmlns:ds="http://schemas.openxmlformats.org/officeDocument/2006/customXml" ds:itemID="{3DC8295F-2B1E-4D31-9178-B96F17ED4395}">
+<ds:datastoreItem xmlns:ds="http://schemas.openxmlformats.org/officeDocument/2006/customXml" ds:itemID="{6FA7CF80-6AEF-469F-A44F-03542B17210A}">
   <ds:schemaRefs>
     <ds:schemaRef ds:uri="http://schemas.openxmlformats.org/officeDocument/2006/bibliography"/>
   </ds:schemaRefs>

</xml_diff>